<commit_message>
fix readme and main comment
</commit_message>
<xml_diff>
--- a/docs/Laporan Tucil 2 - 13520142.docx
+++ b/docs/Laporan Tucil 2 - 13520142.docx
@@ -1405,51 +1405,6 @@
           <w:lang w:val="id-ID" w:eastAsia="ja-JP"/>
         </w:rPr>
       </w:pPr>
-    </w:p>
-    <w:p>
-      <w:pPr>
-        <w:pStyle w:val="ListParagraph"/>
-        <w:numPr>
-          <w:ilvl w:val="0"/>
-          <w:numId w:val="2"/>
-        </w:numPr>
-        <w:ind w:hanging="436"/>
-        <w:rPr>
-          <w:rFonts w:ascii="Times New Roman" w:hAnsi="Times New Roman" w:cs="Times New Roman"/>
-          <w:b/>
-          <w:bCs/>
-          <w:lang w:val="id-ID" w:eastAsia="ja-JP"/>
-        </w:rPr>
-      </w:pPr>
-      <w:r>
-        <w:rPr>
-          <w:rFonts w:ascii="Times New Roman" w:hAnsi="Times New Roman" w:cs="Times New Roman"/>
-          <w:b/>
-          <w:bCs/>
-          <w:lang w:val="en-US" w:eastAsia="ja-JP"/>
-        </w:rPr>
-        <w:t>convex</w:t>
-      </w:r>
-      <w:r>
-        <w:rPr>
-          <w:rFonts w:ascii="Times New Roman" w:hAnsi="Times New Roman" w:cs="Times New Roman"/>
-          <w:b/>
-          <w:bCs/>
-          <w:lang w:val="en-US" w:eastAsia="ja-JP"/>
-        </w:rPr>
-        <w:t>.py</w:t>
-      </w:r>
-    </w:p>
-    <w:p>
-      <w:pPr>
-        <w:pStyle w:val="ListParagraph"/>
-        <w:rPr>
-          <w:rFonts w:ascii="Times New Roman" w:hAnsi="Times New Roman" w:cs="Times New Roman"/>
-          <w:b/>
-          <w:bCs/>
-          <w:lang w:val="id-ID" w:eastAsia="ja-JP"/>
-        </w:rPr>
-      </w:pPr>
       <w:r>
         <w:rPr>
           <w:rFonts w:ascii="Times New Roman" w:hAnsi="Times New Roman" w:cs="Times New Roman"/>
@@ -1459,10 +1414,10 @@
           <w:lang w:val="id-ID" w:eastAsia="ja-JP"/>
         </w:rPr>
         <w:drawing>
-          <wp:inline distT="0" distB="0" distL="0" distR="0" wp14:anchorId="6E1CEEF3" wp14:editId="63F3098F">
-            <wp:extent cx="5338918" cy="8351520"/>
-            <wp:effectExtent l="0" t="0" r="0" b="0"/>
-            <wp:docPr id="2" name="Picture 2"/>
+          <wp:inline distT="0" distB="0" distL="0" distR="0" wp14:anchorId="3DF483B1" wp14:editId="0BEEAA9B">
+            <wp:extent cx="4614333" cy="7444992"/>
+            <wp:effectExtent l="0" t="0" r="0" b="3810"/>
+            <wp:docPr id="13" name="Picture 13"/>
             <wp:cNvGraphicFramePr>
               <a:graphicFrameLocks xmlns:a="http://schemas.openxmlformats.org/drawingml/2006/main" noChangeAspect="1"/>
             </wp:cNvGraphicFramePr>
@@ -1470,29 +1425,36 @@
               <a:graphicData uri="http://schemas.openxmlformats.org/drawingml/2006/picture">
                 <pic:pic xmlns:pic="http://schemas.openxmlformats.org/drawingml/2006/picture">
                   <pic:nvPicPr>
-                    <pic:cNvPr id="2" name="Picture 2"/>
+                    <pic:cNvPr id="13" name="Picture 13"/>
                     <pic:cNvPicPr/>
                   </pic:nvPicPr>
-                  <pic:blipFill>
-                    <a:blip r:embed="rId19" cstate="print">
+                  <pic:blipFill rotWithShape="1">
+                    <a:blip r:embed="rId19">
                       <a:extLst>
                         <a:ext uri="{28A0092B-C50C-407E-A947-70E740481C1C}">
                           <a14:useLocalDpi xmlns:a14="http://schemas.microsoft.com/office/drawing/2010/main" val="0"/>
                         </a:ext>
                       </a:extLst>
                     </a:blip>
-                    <a:stretch>
-                      <a:fillRect/>
-                    </a:stretch>
+                    <a:srcRect l="6354" t="4395" r="5744" b="3902"/>
+                    <a:stretch/>
                   </pic:blipFill>
-                  <pic:spPr>
+                  <pic:spPr bwMode="auto">
                     <a:xfrm>
                       <a:off x="0" y="0"/>
-                      <a:ext cx="5340381" cy="8353809"/>
+                      <a:ext cx="4620136" cy="7454354"/>
                     </a:xfrm>
                     <a:prstGeom prst="rect">
                       <a:avLst/>
                     </a:prstGeom>
+                    <a:ln>
+                      <a:noFill/>
+                    </a:ln>
+                    <a:extLst>
+                      <a:ext uri="{53640926-AAD7-44D8-BBD7-CCE9431645EC}">
+                        <a14:shadowObscured xmlns:a14="http://schemas.microsoft.com/office/drawing/2010/main"/>
+                      </a:ext>
+                    </a:extLst>
                   </pic:spPr>
                 </pic:pic>
               </a:graphicData>
@@ -1500,6 +1462,17 @@
           </wp:inline>
         </w:drawing>
       </w:r>
+    </w:p>
+    <w:p>
+      <w:pPr>
+        <w:pStyle w:val="ListParagraph"/>
+        <w:rPr>
+          <w:rFonts w:ascii="Times New Roman" w:hAnsi="Times New Roman" w:cs="Times New Roman"/>
+          <w:b/>
+          <w:bCs/>
+          <w:lang w:val="id-ID" w:eastAsia="ja-JP"/>
+        </w:rPr>
+      </w:pPr>
       <w:r>
         <w:rPr>
           <w:rFonts w:ascii="Times New Roman" w:hAnsi="Times New Roman" w:cs="Times New Roman"/>
@@ -1509,10 +1482,10 @@
           <w:lang w:val="id-ID" w:eastAsia="ja-JP"/>
         </w:rPr>
         <w:drawing>
-          <wp:inline distT="0" distB="0" distL="0" distR="0" wp14:anchorId="745D257C" wp14:editId="417368B3">
-            <wp:extent cx="4979035" cy="8863330"/>
-            <wp:effectExtent l="0" t="0" r="0" b="0"/>
-            <wp:docPr id="3" name="Picture 3"/>
+          <wp:inline distT="0" distB="0" distL="0" distR="0" wp14:anchorId="178F3968" wp14:editId="16D25392">
+            <wp:extent cx="3911600" cy="8398933"/>
+            <wp:effectExtent l="0" t="0" r="0" b="2540"/>
+            <wp:docPr id="14" name="Picture 14"/>
             <wp:cNvGraphicFramePr>
               <a:graphicFrameLocks xmlns:a="http://schemas.openxmlformats.org/drawingml/2006/main" noChangeAspect="1"/>
             </wp:cNvGraphicFramePr>
@@ -1520,10 +1493,10 @@
               <a:graphicData uri="http://schemas.openxmlformats.org/drawingml/2006/picture">
                 <pic:pic xmlns:pic="http://schemas.openxmlformats.org/drawingml/2006/picture">
                   <pic:nvPicPr>
-                    <pic:cNvPr id="3" name="Picture 3"/>
+                    <pic:cNvPr id="14" name="Picture 14"/>
                     <pic:cNvPicPr/>
                   </pic:nvPicPr>
-                  <pic:blipFill>
+                  <pic:blipFill rotWithShape="1">
                     <a:blip r:embed="rId20" cstate="print">
                       <a:extLst>
                         <a:ext uri="{28A0092B-C50C-407E-A947-70E740481C1C}">
@@ -1531,18 +1504,25 @@
                         </a:ext>
                       </a:extLst>
                     </a:blip>
-                    <a:stretch>
-                      <a:fillRect/>
-                    </a:stretch>
+                    <a:srcRect l="4514" t="2579" r="4799" b="2655"/>
+                    <a:stretch/>
                   </pic:blipFill>
-                  <pic:spPr>
+                  <pic:spPr bwMode="auto">
                     <a:xfrm>
                       <a:off x="0" y="0"/>
-                      <a:ext cx="4979035" cy="8863330"/>
+                      <a:ext cx="3911801" cy="8399365"/>
                     </a:xfrm>
                     <a:prstGeom prst="rect">
                       <a:avLst/>
                     </a:prstGeom>
+                    <a:ln>
+                      <a:noFill/>
+                    </a:ln>
+                    <a:extLst>
+                      <a:ext uri="{53640926-AAD7-44D8-BBD7-CCE9431645EC}">
+                        <a14:shadowObscured xmlns:a14="http://schemas.microsoft.com/office/drawing/2010/main"/>
+                      </a:ext>
+                    </a:extLst>
                   </pic:spPr>
                 </pic:pic>
               </a:graphicData>
@@ -1553,20 +1533,198 @@
     </w:p>
     <w:p>
       <w:pPr>
+        <w:pStyle w:val="ListParagraph"/>
+        <w:numPr>
+          <w:ilvl w:val="0"/>
+          <w:numId w:val="2"/>
+        </w:numPr>
+        <w:ind w:hanging="436"/>
         <w:rPr>
           <w:rFonts w:ascii="Times New Roman" w:hAnsi="Times New Roman" w:cs="Times New Roman"/>
           <w:b/>
           <w:bCs/>
           <w:lang w:val="id-ID" w:eastAsia="ja-JP"/>
         </w:rPr>
+      </w:pPr>
+      <w:r>
+        <w:rPr>
+          <w:rFonts w:ascii="Times New Roman" w:hAnsi="Times New Roman" w:cs="Times New Roman"/>
+          <w:b/>
+          <w:bCs/>
+          <w:lang w:val="en-US" w:eastAsia="ja-JP"/>
+        </w:rPr>
+        <w:t>convex</w:t>
+      </w:r>
+      <w:r>
+        <w:rPr>
+          <w:rFonts w:ascii="Times New Roman" w:hAnsi="Times New Roman" w:cs="Times New Roman"/>
+          <w:b/>
+          <w:bCs/>
+          <w:lang w:val="en-US" w:eastAsia="ja-JP"/>
+        </w:rPr>
+        <w:t>hull</w:t>
+      </w:r>
+      <w:r>
+        <w:rPr>
+          <w:rFonts w:ascii="Times New Roman" w:hAnsi="Times New Roman" w:cs="Times New Roman"/>
+          <w:b/>
+          <w:bCs/>
+          <w:lang w:val="en-US" w:eastAsia="ja-JP"/>
+        </w:rPr>
+        <w:t>.py</w:t>
+      </w:r>
+    </w:p>
+    <w:p>
+      <w:pPr>
+        <w:pStyle w:val="ListParagraph"/>
+        <w:rPr>
+          <w:rFonts w:ascii="Times New Roman" w:hAnsi="Times New Roman" w:cs="Times New Roman"/>
+          <w:b/>
+          <w:bCs/>
+          <w:lang w:val="id-ID" w:eastAsia="ja-JP"/>
+        </w:rPr>
+      </w:pPr>
+      <w:r>
+        <w:rPr>
+          <w:rFonts w:ascii="Times New Roman" w:hAnsi="Times New Roman" w:cs="Times New Roman"/>
+          <w:b/>
+          <w:bCs/>
+          <w:noProof/>
+          <w:lang w:val="id-ID" w:eastAsia="ja-JP"/>
+        </w:rPr>
+        <w:drawing>
+          <wp:inline distT="0" distB="0" distL="0" distR="0" wp14:anchorId="150F3AE7" wp14:editId="11B216EA">
+            <wp:extent cx="4875711" cy="8255000"/>
+            <wp:effectExtent l="0" t="0" r="1270" b="0"/>
+            <wp:docPr id="5" name="Picture 5"/>
+            <wp:cNvGraphicFramePr>
+              <a:graphicFrameLocks xmlns:a="http://schemas.openxmlformats.org/drawingml/2006/main" noChangeAspect="1"/>
+            </wp:cNvGraphicFramePr>
+            <a:graphic xmlns:a="http://schemas.openxmlformats.org/drawingml/2006/main">
+              <a:graphicData uri="http://schemas.openxmlformats.org/drawingml/2006/picture">
+                <pic:pic xmlns:pic="http://schemas.openxmlformats.org/drawingml/2006/picture">
+                  <pic:nvPicPr>
+                    <pic:cNvPr id="5" name="Picture 5"/>
+                    <pic:cNvPicPr/>
+                  </pic:nvPicPr>
+                  <pic:blipFill rotWithShape="1">
+                    <a:blip r:embed="rId21" cstate="print">
+                      <a:extLst>
+                        <a:ext uri="{28A0092B-C50C-407E-A947-70E740481C1C}">
+                          <a14:useLocalDpi xmlns:a14="http://schemas.microsoft.com/office/drawing/2010/main" val="0"/>
+                        </a:ext>
+                      </a:extLst>
+                    </a:blip>
+                    <a:srcRect l="3156" t="2100" r="3303" b="1987"/>
+                    <a:stretch/>
+                  </pic:blipFill>
+                  <pic:spPr bwMode="auto">
+                    <a:xfrm>
+                      <a:off x="0" y="0"/>
+                      <a:ext cx="4877024" cy="8257223"/>
+                    </a:xfrm>
+                    <a:prstGeom prst="rect">
+                      <a:avLst/>
+                    </a:prstGeom>
+                    <a:ln>
+                      <a:noFill/>
+                    </a:ln>
+                    <a:extLst>
+                      <a:ext uri="{53640926-AAD7-44D8-BBD7-CCE9431645EC}">
+                        <a14:shadowObscured xmlns:a14="http://schemas.microsoft.com/office/drawing/2010/main"/>
+                      </a:ext>
+                    </a:extLst>
+                  </pic:spPr>
+                </pic:pic>
+              </a:graphicData>
+            </a:graphic>
+          </wp:inline>
+        </w:drawing>
+      </w:r>
+    </w:p>
+    <w:p>
+      <w:pPr>
+        <w:rPr>
+          <w:rFonts w:ascii="Times New Roman" w:hAnsi="Times New Roman" w:cs="Times New Roman"/>
+          <w:b/>
+          <w:bCs/>
+          <w:lang w:val="id-ID" w:eastAsia="ja-JP"/>
+        </w:rPr>
+      </w:pPr>
+    </w:p>
+    <w:p>
+      <w:pPr>
+        <w:rPr>
+          <w:rFonts w:ascii="Times New Roman" w:hAnsi="Times New Roman" w:cs="Times New Roman"/>
+          <w:b/>
+          <w:bCs/>
+          <w:lang w:val="id-ID" w:eastAsia="ja-JP"/>
+        </w:rPr>
         <w:sectPr>
-          <w:headerReference w:type="default" r:id="rId21"/>
+          <w:headerReference w:type="default" r:id="rId22"/>
           <w:pgSz w:w="11906" w:h="16838"/>
           <w:pgMar w:top="1440" w:right="1440" w:bottom="1440" w:left="1440" w:header="708" w:footer="708" w:gutter="0"/>
           <w:cols w:space="708"/>
           <w:docGrid w:linePitch="360"/>
         </w:sectPr>
       </w:pPr>
+      <w:r>
+        <w:rPr>
+          <w:rFonts w:ascii="Times New Roman" w:hAnsi="Times New Roman" w:cs="Times New Roman"/>
+          <w:b/>
+          <w:bCs/>
+          <w:noProof/>
+          <w:lang w:val="id-ID" w:eastAsia="ja-JP"/>
+        </w:rPr>
+        <w:drawing>
+          <wp:inline distT="0" distB="0" distL="0" distR="0" wp14:anchorId="62722BA3" wp14:editId="75E6954C">
+            <wp:extent cx="5409988" cy="8195733"/>
+            <wp:effectExtent l="0" t="0" r="635" b="0"/>
+            <wp:docPr id="7" name="Picture 7"/>
+            <wp:cNvGraphicFramePr>
+              <a:graphicFrameLocks xmlns:a="http://schemas.openxmlformats.org/drawingml/2006/main" noChangeAspect="1"/>
+            </wp:cNvGraphicFramePr>
+            <a:graphic xmlns:a="http://schemas.openxmlformats.org/drawingml/2006/main">
+              <a:graphicData uri="http://schemas.openxmlformats.org/drawingml/2006/picture">
+                <pic:pic xmlns:pic="http://schemas.openxmlformats.org/drawingml/2006/picture">
+                  <pic:nvPicPr>
+                    <pic:cNvPr id="7" name="Picture 7"/>
+                    <pic:cNvPicPr/>
+                  </pic:nvPicPr>
+                  <pic:blipFill rotWithShape="1">
+                    <a:blip r:embed="rId23" cstate="print">
+                      <a:extLst>
+                        <a:ext uri="{28A0092B-C50C-407E-A947-70E740481C1C}">
+                          <a14:useLocalDpi xmlns:a14="http://schemas.microsoft.com/office/drawing/2010/main" val="0"/>
+                        </a:ext>
+                      </a:extLst>
+                    </a:blip>
+                    <a:srcRect l="2807" t="1790" r="2799" b="1938"/>
+                    <a:stretch/>
+                  </pic:blipFill>
+                  <pic:spPr bwMode="auto">
+                    <a:xfrm>
+                      <a:off x="0" y="0"/>
+                      <a:ext cx="5410194" cy="8196045"/>
+                    </a:xfrm>
+                    <a:prstGeom prst="rect">
+                      <a:avLst/>
+                    </a:prstGeom>
+                    <a:ln>
+                      <a:noFill/>
+                    </a:ln>
+                    <a:extLst>
+                      <a:ext uri="{53640926-AAD7-44D8-BBD7-CCE9431645EC}">
+                        <a14:shadowObscured xmlns:a14="http://schemas.microsoft.com/office/drawing/2010/main"/>
+                      </a:ext>
+                    </a:extLst>
+                  </pic:spPr>
+                </pic:pic>
+              </a:graphicData>
+            </a:graphic>
+          </wp:inline>
+        </w:drawing>
+      </w:r>
     </w:p>
     <w:p>
       <w:pPr>
@@ -1890,7 +2048,7 @@
                           <pic:cNvPicPr/>
                         </pic:nvPicPr>
                         <pic:blipFill>
-                          <a:blip r:embed="rId22"/>
+                          <a:blip r:embed="rId24"/>
                           <a:stretch>
                             <a:fillRect/>
                           </a:stretch>
@@ -2189,7 +2347,7 @@
                           <pic:cNvPicPr/>
                         </pic:nvPicPr>
                         <pic:blipFill>
-                          <a:blip r:embed="rId23"/>
+                          <a:blip r:embed="rId25"/>
                           <a:stretch>
                             <a:fillRect/>
                           </a:stretch>
@@ -2241,14 +2399,7 @@
           <w:rFonts w:ascii="Times New Roman" w:hAnsi="Times New Roman" w:cs="Times New Roman"/>
           <w:lang w:val="en-US" w:eastAsia="ja-JP"/>
         </w:rPr>
-        <w:t xml:space="preserve">Percobaan </w:t>
-      </w:r>
-      <w:r>
-        <w:rPr>
-          <w:rFonts w:ascii="Times New Roman" w:hAnsi="Times New Roman" w:cs="Times New Roman"/>
-          <w:lang w:val="en-US" w:eastAsia="ja-JP"/>
-        </w:rPr>
-        <w:t>3</w:t>
+        <w:t>Percobaan 3</w:t>
       </w:r>
     </w:p>
     <w:tbl>
@@ -2348,14 +2499,7 @@
                 <w:rFonts w:ascii="Times New Roman" w:hAnsi="Times New Roman" w:cs="Times New Roman"/>
                 <w:lang w:val="en-US" w:eastAsia="ja-JP"/>
               </w:rPr>
-              <w:t xml:space="preserve">petal-length, </w:t>
-            </w:r>
-            <w:r>
-              <w:rPr>
-                <w:rFonts w:ascii="Times New Roman" w:hAnsi="Times New Roman" w:cs="Times New Roman"/>
-                <w:lang w:val="en-US" w:eastAsia="ja-JP"/>
-              </w:rPr>
-              <w:t>sepal-length</w:t>
+              <w:t>petal-length, sepal-length</w:t>
             </w:r>
           </w:p>
         </w:tc>
@@ -2483,6 +2627,7 @@
             <w:r>
               <w:rPr>
                 <w:rFonts w:ascii="Times New Roman" w:hAnsi="Times New Roman" w:cs="Times New Roman"/>
+                <w:noProof/>
                 <w:lang w:val="en-US" w:eastAsia="ja-JP"/>
               </w:rPr>
               <w:drawing>
@@ -2501,7 +2646,7 @@
                           <pic:cNvPicPr/>
                         </pic:nvPicPr>
                         <pic:blipFill>
-                          <a:blip r:embed="rId24"/>
+                          <a:blip r:embed="rId26"/>
                           <a:stretch>
                             <a:fillRect/>
                           </a:stretch>
@@ -2807,7 +2952,7 @@
                           <pic:cNvPicPr/>
                         </pic:nvPicPr>
                         <pic:blipFill>
-                          <a:blip r:embed="rId25"/>
+                          <a:blip r:embed="rId27"/>
                           <a:stretch>
                             <a:fillRect/>
                           </a:stretch>
@@ -3130,6 +3275,7 @@
       <w:r>
         <w:rPr>
           <w:rFonts w:ascii="Times New Roman" w:hAnsi="Times New Roman" w:cs="Times New Roman"/>
+          <w:noProof/>
           <w:lang w:val="en-US" w:eastAsia="ja-JP"/>
         </w:rPr>
         <w:drawing>
@@ -3148,7 +3294,7 @@
                     <pic:cNvPicPr/>
                   </pic:nvPicPr>
                   <pic:blipFill>
-                    <a:blip r:embed="rId26"/>
+                    <a:blip r:embed="rId28"/>
                     <a:stretch>
                       <a:fillRect/>
                     </a:stretch>
@@ -3417,6 +3563,7 @@
             <w:r>
               <w:rPr>
                 <w:rFonts w:ascii="Times New Roman" w:hAnsi="Times New Roman" w:cs="Times New Roman"/>
+                <w:noProof/>
                 <w:lang w:val="en-US" w:eastAsia="ja-JP"/>
               </w:rPr>
               <w:drawing>
@@ -3435,7 +3582,7 @@
                           <pic:cNvPicPr/>
                         </pic:nvPicPr>
                         <pic:blipFill>
-                          <a:blip r:embed="rId27"/>
+                          <a:blip r:embed="rId29"/>
                           <a:stretch>
                             <a:fillRect/>
                           </a:stretch>
@@ -3706,6 +3853,7 @@
             <w:r>
               <w:rPr>
                 <w:rFonts w:ascii="Times New Roman" w:hAnsi="Times New Roman" w:cs="Times New Roman"/>
+                <w:noProof/>
                 <w:lang w:val="en-US" w:eastAsia="ja-JP"/>
               </w:rPr>
               <w:drawing>
@@ -3724,7 +3872,7 @@
                           <pic:cNvPicPr/>
                         </pic:nvPicPr>
                         <pic:blipFill>
-                          <a:blip r:embed="rId28"/>
+                          <a:blip r:embed="rId30"/>
                           <a:stretch>
                             <a:fillRect/>
                           </a:stretch>
@@ -3771,7 +3919,7 @@
           <w:lang w:val="en-US" w:eastAsia="ja-JP"/>
         </w:rPr>
         <w:sectPr>
-          <w:headerReference w:type="default" r:id="rId29"/>
+          <w:headerReference w:type="default" r:id="rId31"/>
           <w:pgSz w:w="11906" w:h="16838"/>
           <w:pgMar w:top="1440" w:right="1440" w:bottom="1440" w:left="1440" w:header="708" w:footer="708" w:gutter="0"/>
           <w:cols w:space="708"/>
@@ -4448,7 +4596,7 @@
           <w:lang w:val="id-ID" w:eastAsia="ja-JP"/>
         </w:rPr>
         <w:sectPr>
-          <w:headerReference w:type="default" r:id="rId30"/>
+          <w:headerReference w:type="default" r:id="rId32"/>
           <w:pgSz w:w="11906" w:h="16838"/>
           <w:pgMar w:top="1440" w:right="1440" w:bottom="1440" w:left="1440" w:header="708" w:footer="708" w:gutter="0"/>
           <w:cols w:space="708"/>
@@ -6999,6 +7147,21 @@
 </file>
 
 <file path=customXml/item1.xml><?xml version="1.0" encoding="utf-8"?>
+<p:properties xmlns:p="http://schemas.microsoft.com/office/2006/metadata/properties" xmlns:xsi="http://www.w3.org/2001/XMLSchema-instance" xmlns:pc="http://schemas.microsoft.com/office/infopath/2007/PartnerControls">
+  <documentManagement/>
+</p:properties>
+</file>
+
+<file path=customXml/item2.xml><?xml version="1.0" encoding="utf-8"?>
+<?mso-contentType ?>
+<FormTemplates xmlns="http://schemas.microsoft.com/sharepoint/v3/contenttype/forms">
+  <Display>DocumentLibraryForm</Display>
+  <Edit>DocumentLibraryForm</Edit>
+  <New>DocumentLibraryForm</New>
+</FormTemplates>
+</file>
+
+<file path=customXml/item3.xml><?xml version="1.0" encoding="utf-8"?>
 <ct:contentTypeSchema xmlns:ct="http://schemas.microsoft.com/office/2006/metadata/contentType" xmlns:ma="http://schemas.microsoft.com/office/2006/metadata/properties/metaAttributes" ct:_="" ma:_="" ma:contentTypeName="Document" ma:contentTypeID="0x010100997EC4AFCC39E149AA1ABBAEEC458E2F" ma:contentTypeVersion="11" ma:contentTypeDescription="Create a new document." ma:contentTypeScope="" ma:versionID="dfb15b13498c4392d60e8c4f5cfe5403">
   <xsd:schema xmlns:xsd="http://www.w3.org/2001/XMLSchema" xmlns:xs="http://www.w3.org/2001/XMLSchema" xmlns:p="http://schemas.microsoft.com/office/2006/metadata/properties" xmlns:ns3="81eb2423-cff3-4869-9df2-2c7b9f016c9b" xmlns:ns4="916f8b08-8ec7-411b-865e-383565933381" targetNamespace="http://schemas.microsoft.com/office/2006/metadata/properties" ma:root="true" ma:fieldsID="3b72b4b52f090f296b8e515743e3a224" ns3:_="" ns4:_="">
     <xsd:import namespace="81eb2423-cff3-4869-9df2-2c7b9f016c9b"/>
@@ -7209,22 +7372,24 @@
 </ct:contentTypeSchema>
 </file>
 
-<file path=customXml/item2.xml><?xml version="1.0" encoding="utf-8"?>
-<?mso-contentType ?>
-<FormTemplates xmlns="http://schemas.microsoft.com/sharepoint/v3/contenttype/forms">
-  <Display>DocumentLibraryForm</Display>
-  <Edit>DocumentLibraryForm</Edit>
-  <New>DocumentLibraryForm</New>
-</FormTemplates>
+<file path=customXml/itemProps1.xml><?xml version="1.0" encoding="utf-8"?>
+<ds:datastoreItem xmlns:ds="http://schemas.openxmlformats.org/officeDocument/2006/customXml" ds:itemID="{AFFAEB24-C0B1-4A12-808D-26EB795804E7}">
+  <ds:schemaRefs>
+    <ds:schemaRef ds:uri="http://schemas.microsoft.com/office/2006/metadata/properties"/>
+    <ds:schemaRef ds:uri="http://schemas.microsoft.com/office/infopath/2007/PartnerControls"/>
+  </ds:schemaRefs>
+</ds:datastoreItem>
 </file>
 
-<file path=customXml/item3.xml><?xml version="1.0" encoding="utf-8"?>
-<p:properties xmlns:p="http://schemas.microsoft.com/office/2006/metadata/properties" xmlns:xsi="http://www.w3.org/2001/XMLSchema-instance" xmlns:pc="http://schemas.microsoft.com/office/infopath/2007/PartnerControls">
-  <documentManagement/>
-</p:properties>
+<file path=customXml/itemProps2.xml><?xml version="1.0" encoding="utf-8"?>
+<ds:datastoreItem xmlns:ds="http://schemas.openxmlformats.org/officeDocument/2006/customXml" ds:itemID="{CC334063-C814-4E3C-8FBA-51282FFAB83A}">
+  <ds:schemaRefs>
+    <ds:schemaRef ds:uri="http://schemas.microsoft.com/sharepoint/v3/contenttype/forms"/>
+  </ds:schemaRefs>
+</ds:datastoreItem>
 </file>
 
-<file path=customXml/itemProps1.xml><?xml version="1.0" encoding="utf-8"?>
+<file path=customXml/itemProps3.xml><?xml version="1.0" encoding="utf-8"?>
 <ds:datastoreItem xmlns:ds="http://schemas.openxmlformats.org/officeDocument/2006/customXml" ds:itemID="{5B2E8F02-5D09-473A-AD44-4EFA4FDD76CE}">
   <ds:schemaRefs>
     <ds:schemaRef ds:uri="http://schemas.microsoft.com/office/2006/metadata/contentType"/>
@@ -7241,21 +7406,4 @@
     <ds:schemaRef ds:uri="http://schemas.microsoft.com/internal/obd"/>
   </ds:schemaRefs>
 </ds:datastoreItem>
-</file>
-
-<file path=customXml/itemProps2.xml><?xml version="1.0" encoding="utf-8"?>
-<ds:datastoreItem xmlns:ds="http://schemas.openxmlformats.org/officeDocument/2006/customXml" ds:itemID="{CC334063-C814-4E3C-8FBA-51282FFAB83A}">
-  <ds:schemaRefs>
-    <ds:schemaRef ds:uri="http://schemas.microsoft.com/sharepoint/v3/contenttype/forms"/>
-  </ds:schemaRefs>
-</ds:datastoreItem>
-</file>
-
-<file path=customXml/itemProps3.xml><?xml version="1.0" encoding="utf-8"?>
-<ds:datastoreItem xmlns:ds="http://schemas.openxmlformats.org/officeDocument/2006/customXml" ds:itemID="{AFFAEB24-C0B1-4A12-808D-26EB795804E7}">
-  <ds:schemaRefs>
-    <ds:schemaRef ds:uri="http://schemas.microsoft.com/office/2006/metadata/properties"/>
-    <ds:schemaRef ds:uri="http://schemas.microsoft.com/office/infopath/2007/PartnerControls"/>
-  </ds:schemaRefs>
-</ds:datastoreItem>
 </file>
</xml_diff>